<commit_message>
Vault backup: 04/12/23 23:13:50 MAZ-PC SHUTDOWN
</commit_message>
<xml_diff>
--- a/WIR/Recht von Seite 27 bis 40.docx
+++ b/WIR/Recht von Seite 27 bis 40.docx
@@ -1768,6 +1768,818 @@
         <w:t>Genaueres zu den Punkten findet ihr auf den Seiten 37-39.</w:t>
       </w:r>
     </w:p>
+    <w:p>
+      <w:pPr>
+        <w:jc w:val="center"/>
+        <w:rPr>
+          <w:b/>
+          <w:bCs/>
+          <w:lang w:val="de-DE"/>
+        </w:rPr>
+      </w:pPr>
+      <w:r>
+        <w:rPr>
+          <w:b/>
+          <w:bCs/>
+          <w:lang w:val="de-DE"/>
+        </w:rPr>
+        <w:t>Rechtsfragen beim Kauf</w:t>
+      </w:r>
+    </w:p>
+    <w:p>
+      <w:pPr>
+        <w:rPr>
+          <w:b/>
+          <w:bCs/>
+          <w:lang w:val="de-DE"/>
+        </w:rPr>
+      </w:pPr>
+      <w:r>
+        <w:rPr>
+          <w:b/>
+          <w:bCs/>
+          <w:lang w:val="de-DE"/>
+        </w:rPr>
+        <w:t>1) Überblick</w:t>
+      </w:r>
+    </w:p>
+    <w:p>
+      <w:pPr>
+        <w:rPr>
+          <w:lang w:val="de-DE"/>
+        </w:rPr>
+      </w:pPr>
+      <w:r>
+        <w:rPr>
+          <w:lang w:val="de-DE"/>
+        </w:rPr>
+        <w:t>Einen Kauf kann man gedanklich in folgende Phasen zerlegen:</w:t>
+      </w:r>
+    </w:p>
+    <w:p>
+      <w:pPr>
+        <w:rPr>
+          <w:lang w:val="de-DE"/>
+        </w:rPr>
+      </w:pPr>
+      <w:r>
+        <w:rPr>
+          <w:lang w:val="de-DE"/>
+        </w:rPr>
+        <w:drawing>
+          <wp:inline distT="0" distB="0" distL="0" distR="0" wp14:anchorId="2EBE2B4A" wp14:editId="508F74E6">
+            <wp:extent cx="5048955" cy="2210108"/>
+            <wp:effectExtent l="0" t="0" r="0" b="0"/>
+            <wp:docPr id="968369879" name="Grafik 1" descr="Ein Bild, das Text, Screenshot, Schrift, Zahl enthält.&#10;&#10;Automatisch generierte Beschreibung"/>
+            <wp:cNvGraphicFramePr>
+              <a:graphicFrameLocks xmlns:a="http://schemas.openxmlformats.org/drawingml/2006/main" noChangeAspect="1"/>
+            </wp:cNvGraphicFramePr>
+            <a:graphic xmlns:a="http://schemas.openxmlformats.org/drawingml/2006/main">
+              <a:graphicData uri="http://schemas.openxmlformats.org/drawingml/2006/picture">
+                <pic:pic xmlns:pic="http://schemas.openxmlformats.org/drawingml/2006/picture">
+                  <pic:nvPicPr>
+                    <pic:cNvPr id="968369879" name="Grafik 1" descr="Ein Bild, das Text, Screenshot, Schrift, Zahl enthält.&#10;&#10;Automatisch generierte Beschreibung"/>
+                    <pic:cNvPicPr/>
+                  </pic:nvPicPr>
+                  <pic:blipFill>
+                    <a:blip r:embed="rId16"/>
+                    <a:stretch>
+                      <a:fillRect/>
+                    </a:stretch>
+                  </pic:blipFill>
+                  <pic:spPr>
+                    <a:xfrm>
+                      <a:off x="0" y="0"/>
+                      <a:ext cx="5048955" cy="2210108"/>
+                    </a:xfrm>
+                    <a:prstGeom prst="rect">
+                      <a:avLst/>
+                    </a:prstGeom>
+                  </pic:spPr>
+                </pic:pic>
+              </a:graphicData>
+            </a:graphic>
+          </wp:inline>
+        </w:drawing>
+      </w:r>
+    </w:p>
+    <w:p>
+      <w:pPr>
+        <w:rPr>
+          <w:lang w:val="de-DE"/>
+        </w:rPr>
+      </w:pPr>
+      <w:r>
+        <w:rPr>
+          <w:lang w:val="de-DE"/>
+        </w:rPr>
+        <w:t>Welche Gesetze anzuwenden sind, hängt von den Vertragsparteien ab:</w:t>
+      </w:r>
+    </w:p>
+    <w:p>
+      <w:pPr>
+        <w:rPr>
+          <w:lang w:val="de-DE"/>
+        </w:rPr>
+      </w:pPr>
+      <w:r>
+        <w:rPr>
+          <w:lang w:val="de-DE"/>
+        </w:rPr>
+        <w:drawing>
+          <wp:inline distT="0" distB="0" distL="0" distR="0" wp14:anchorId="67DD8B91" wp14:editId="39402739">
+            <wp:extent cx="5010849" cy="1076475"/>
+            <wp:effectExtent l="0" t="0" r="0" b="9525"/>
+            <wp:docPr id="941562850" name="Grafik 1" descr="Ein Bild, das Text, Screenshot, Schrift, Reihe enthält.&#10;&#10;Automatisch generierte Beschreibung"/>
+            <wp:cNvGraphicFramePr>
+              <a:graphicFrameLocks xmlns:a="http://schemas.openxmlformats.org/drawingml/2006/main" noChangeAspect="1"/>
+            </wp:cNvGraphicFramePr>
+            <a:graphic xmlns:a="http://schemas.openxmlformats.org/drawingml/2006/main">
+              <a:graphicData uri="http://schemas.openxmlformats.org/drawingml/2006/picture">
+                <pic:pic xmlns:pic="http://schemas.openxmlformats.org/drawingml/2006/picture">
+                  <pic:nvPicPr>
+                    <pic:cNvPr id="941562850" name="Grafik 1" descr="Ein Bild, das Text, Screenshot, Schrift, Reihe enthält.&#10;&#10;Automatisch generierte Beschreibung"/>
+                    <pic:cNvPicPr/>
+                  </pic:nvPicPr>
+                  <pic:blipFill>
+                    <a:blip r:embed="rId17"/>
+                    <a:stretch>
+                      <a:fillRect/>
+                    </a:stretch>
+                  </pic:blipFill>
+                  <pic:spPr>
+                    <a:xfrm>
+                      <a:off x="0" y="0"/>
+                      <a:ext cx="5010849" cy="1076475"/>
+                    </a:xfrm>
+                    <a:prstGeom prst="rect">
+                      <a:avLst/>
+                    </a:prstGeom>
+                  </pic:spPr>
+                </pic:pic>
+              </a:graphicData>
+            </a:graphic>
+          </wp:inline>
+        </w:drawing>
+      </w:r>
+    </w:p>
+    <w:p>
+      <w:pPr>
+        <w:rPr>
+          <w:lang w:val="de-DE"/>
+        </w:rPr>
+      </w:pPr>
+      <w:r>
+        <w:rPr>
+          <w:lang w:val="de-DE"/>
+        </w:rPr>
+        <w:t xml:space="preserve">Die rechtliche Grundlage bildet das </w:t>
+      </w:r>
+      <w:r>
+        <w:rPr>
+          <w:b/>
+          <w:bCs/>
+          <w:lang w:val="de-DE"/>
+        </w:rPr>
+        <w:t>ABGB</w:t>
+      </w:r>
+      <w:r>
+        <w:rPr>
+          <w:b/>
+          <w:bCs/>
+          <w:lang w:val="de-DE"/>
+        </w:rPr>
+        <w:t xml:space="preserve">. </w:t>
+      </w:r>
+      <w:r>
+        <w:rPr>
+          <w:lang w:val="de-DE"/>
+        </w:rPr>
+        <w:t xml:space="preserve">Das kann man anwenden, wenn keine anderen Gesetze zur Anwendung kommen oder diese keine Sonderbestimmungen enthalten. </w:t>
+      </w:r>
+    </w:p>
+    <w:p>
+      <w:pPr>
+        <w:rPr>
+          <w:lang w:val="de-DE"/>
+        </w:rPr>
+      </w:pPr>
+      <w:r>
+        <w:rPr>
+          <w:lang w:val="de-DE"/>
+        </w:rPr>
+        <w:t xml:space="preserve">Ist am Geschäft min ein Unternehmer beteiligt, kommt zusätzlich die Sonderregelung des </w:t>
+      </w:r>
+      <w:r>
+        <w:rPr>
+          <w:b/>
+          <w:bCs/>
+          <w:lang w:val="de-DE"/>
+        </w:rPr>
+        <w:t>UGB</w:t>
+      </w:r>
+      <w:r>
+        <w:rPr>
+          <w:b/>
+          <w:bCs/>
+          <w:lang w:val="de-DE"/>
+        </w:rPr>
+        <w:t xml:space="preserve"> (Unternehmensgesetzbuch)</w:t>
+      </w:r>
+      <w:r>
+        <w:rPr>
+          <w:lang w:val="de-DE"/>
+        </w:rPr>
+        <w:t xml:space="preserve"> zur Anwendung, die den Geschäftsverkehr beschleunigen bzw. erleichtern soll. Enthält das UGB keine Regelungen, ist auf die Bestimmung des ABGB zurückzugreifen.</w:t>
+      </w:r>
+    </w:p>
+    <w:p>
+      <w:pPr>
+        <w:rPr>
+          <w:lang w:val="de-DE"/>
+        </w:rPr>
+      </w:pPr>
+      <w:r>
+        <w:rPr>
+          <w:lang w:val="de-DE"/>
+        </w:rPr>
+        <w:t xml:space="preserve">Wird eine Sache für private Zwecke bei einem Unternehmen erworben, verfügt der Unternehmer über mehr Erfahrung und kann seine Bedingungen leichter durchsetzen. Das </w:t>
+      </w:r>
+      <w:r>
+        <w:rPr>
+          <w:b/>
+          <w:bCs/>
+          <w:lang w:val="de-DE"/>
+        </w:rPr>
+        <w:t>KSchG (Konsumentenschutzgesetz)</w:t>
+      </w:r>
+      <w:r>
+        <w:rPr>
+          <w:b/>
+          <w:bCs/>
+          <w:lang w:val="de-DE"/>
+        </w:rPr>
+        <w:t xml:space="preserve"> </w:t>
+      </w:r>
+      <w:r>
+        <w:rPr>
+          <w:lang w:val="de-DE"/>
+        </w:rPr>
+        <w:t xml:space="preserve">hat die Aufgabe, </w:t>
+      </w:r>
+      <w:r>
+        <w:rPr>
+          <w:lang w:val="de-DE"/>
+        </w:rPr>
+        <w:t>Verbraucher</w:t>
+      </w:r>
+      <w:r>
+        <w:rPr>
+          <w:lang w:val="de-DE"/>
+        </w:rPr>
+        <w:t xml:space="preserve"> zu schützen. </w:t>
+      </w:r>
+      <w:r>
+        <w:rPr>
+          <w:lang w:val="de-DE"/>
+        </w:rPr>
+        <w:t>Es gelten die Regelungen des ABGB und des UGB. Enthält das KSchG eine andere Bestimmung, so ist diese, statt jener des ABGB bzw. UGB anzuwenden.</w:t>
+      </w:r>
+    </w:p>
+    <w:p>
+      <w:pPr>
+        <w:rPr>
+          <w:b/>
+          <w:bCs/>
+          <w:lang w:val="de-DE"/>
+        </w:rPr>
+      </w:pPr>
+      <w:r>
+        <w:rPr>
+          <w:b/>
+          <w:bCs/>
+          <w:lang w:val="de-DE"/>
+        </w:rPr>
+        <w:lastRenderedPageBreak/>
+        <w:t>2) Grundzüge des Sachenrechts</w:t>
+      </w:r>
+    </w:p>
+    <w:p>
+      <w:pPr>
+        <w:rPr>
+          <w:lang w:val="de-DE"/>
+        </w:rPr>
+      </w:pPr>
+      <w:r>
+        <w:rPr>
+          <w:lang w:val="de-DE"/>
+        </w:rPr>
+        <w:t>Das Sachenrecht regelt, wem Sachen gehören und wer darüber verfügen darf.</w:t>
+      </w:r>
+    </w:p>
+    <w:p>
+      <w:pPr>
+        <w:rPr>
+          <w:lang w:val="de-DE"/>
+        </w:rPr>
+      </w:pPr>
+      <w:r>
+        <w:rPr>
+          <w:lang w:val="de-DE"/>
+        </w:rPr>
+        <w:drawing>
+          <wp:inline distT="0" distB="0" distL="0" distR="0" wp14:anchorId="1D91EC55" wp14:editId="0018C7AB">
+            <wp:extent cx="5760720" cy="966470"/>
+            <wp:effectExtent l="0" t="0" r="0" b="5080"/>
+            <wp:docPr id="1621900444" name="Grafik 1" descr="Ein Bild, das Text, Screenshot, Schrift, Reihe enthält.&#10;&#10;Automatisch generierte Beschreibung"/>
+            <wp:cNvGraphicFramePr>
+              <a:graphicFrameLocks xmlns:a="http://schemas.openxmlformats.org/drawingml/2006/main" noChangeAspect="1"/>
+            </wp:cNvGraphicFramePr>
+            <a:graphic xmlns:a="http://schemas.openxmlformats.org/drawingml/2006/main">
+              <a:graphicData uri="http://schemas.openxmlformats.org/drawingml/2006/picture">
+                <pic:pic xmlns:pic="http://schemas.openxmlformats.org/drawingml/2006/picture">
+                  <pic:nvPicPr>
+                    <pic:cNvPr id="1621900444" name="Grafik 1" descr="Ein Bild, das Text, Screenshot, Schrift, Reihe enthält.&#10;&#10;Automatisch generierte Beschreibung"/>
+                    <pic:cNvPicPr/>
+                  </pic:nvPicPr>
+                  <pic:blipFill>
+                    <a:blip r:embed="rId18"/>
+                    <a:stretch>
+                      <a:fillRect/>
+                    </a:stretch>
+                  </pic:blipFill>
+                  <pic:spPr>
+                    <a:xfrm>
+                      <a:off x="0" y="0"/>
+                      <a:ext cx="5760720" cy="966470"/>
+                    </a:xfrm>
+                    <a:prstGeom prst="rect">
+                      <a:avLst/>
+                    </a:prstGeom>
+                  </pic:spPr>
+                </pic:pic>
+              </a:graphicData>
+            </a:graphic>
+          </wp:inline>
+        </w:drawing>
+      </w:r>
+    </w:p>
+    <w:p>
+      <w:pPr>
+        <w:rPr>
+          <w:lang w:val="de-DE"/>
+        </w:rPr>
+      </w:pPr>
+      <w:r>
+        <w:rPr>
+          <w:lang w:val="de-DE"/>
+        </w:rPr>
+        <w:t xml:space="preserve">Sachenrechte können gegenüber jeder Person durchgesetzt werden, sie sind daher </w:t>
+      </w:r>
+      <w:r>
+        <w:rPr>
+          <w:b/>
+          <w:bCs/>
+          <w:lang w:val="de-DE"/>
+        </w:rPr>
+        <w:t>absolute Rechte</w:t>
+      </w:r>
+      <w:r>
+        <w:rPr>
+          <w:lang w:val="de-DE"/>
+        </w:rPr>
+        <w:t xml:space="preserve">. Absolute Rechte an Sachen werden auch </w:t>
+      </w:r>
+      <w:r>
+        <w:rPr>
+          <w:b/>
+          <w:bCs/>
+          <w:lang w:val="de-DE"/>
+        </w:rPr>
+        <w:t>dingliche Rechte</w:t>
+      </w:r>
+      <w:r>
+        <w:rPr>
+          <w:lang w:val="de-DE"/>
+        </w:rPr>
+        <w:t xml:space="preserve"> genannt.</w:t>
+      </w:r>
+    </w:p>
+    <w:p>
+      <w:pPr>
+        <w:rPr>
+          <w:lang w:val="de-DE"/>
+        </w:rPr>
+      </w:pPr>
+      <w:r>
+        <w:rPr>
+          <w:lang w:val="de-DE"/>
+        </w:rPr>
+        <w:t>Hat jemand eine Sache, dann ist aus rechtlicher Sicht zu unterscheiden:</w:t>
+      </w:r>
+    </w:p>
+    <w:p>
+      <w:pPr>
+        <w:rPr>
+          <w:lang w:val="de-DE"/>
+        </w:rPr>
+      </w:pPr>
+      <w:r>
+        <w:rPr>
+          <w:lang w:val="de-DE"/>
+        </w:rPr>
+        <w:drawing>
+          <wp:inline distT="0" distB="0" distL="0" distR="0" wp14:anchorId="7704763E" wp14:editId="01390E0E">
+            <wp:extent cx="5249008" cy="2048161"/>
+            <wp:effectExtent l="0" t="0" r="8890" b="9525"/>
+            <wp:docPr id="2048498248" name="Grafik 1" descr="Ein Bild, das Text, Screenshot, Schrift, Zahl enthält.&#10;&#10;Automatisch generierte Beschreibung"/>
+            <wp:cNvGraphicFramePr>
+              <a:graphicFrameLocks xmlns:a="http://schemas.openxmlformats.org/drawingml/2006/main" noChangeAspect="1"/>
+            </wp:cNvGraphicFramePr>
+            <a:graphic xmlns:a="http://schemas.openxmlformats.org/drawingml/2006/main">
+              <a:graphicData uri="http://schemas.openxmlformats.org/drawingml/2006/picture">
+                <pic:pic xmlns:pic="http://schemas.openxmlformats.org/drawingml/2006/picture">
+                  <pic:nvPicPr>
+                    <pic:cNvPr id="2048498248" name="Grafik 1" descr="Ein Bild, das Text, Screenshot, Schrift, Zahl enthält.&#10;&#10;Automatisch generierte Beschreibung"/>
+                    <pic:cNvPicPr/>
+                  </pic:nvPicPr>
+                  <pic:blipFill>
+                    <a:blip r:embed="rId19"/>
+                    <a:stretch>
+                      <a:fillRect/>
+                    </a:stretch>
+                  </pic:blipFill>
+                  <pic:spPr>
+                    <a:xfrm>
+                      <a:off x="0" y="0"/>
+                      <a:ext cx="5249008" cy="2048161"/>
+                    </a:xfrm>
+                    <a:prstGeom prst="rect">
+                      <a:avLst/>
+                    </a:prstGeom>
+                  </pic:spPr>
+                </pic:pic>
+              </a:graphicData>
+            </a:graphic>
+          </wp:inline>
+        </w:drawing>
+      </w:r>
+    </w:p>
+    <w:p>
+      <w:pPr>
+        <w:rPr>
+          <w:b/>
+          <w:bCs/>
+          <w:lang w:val="de-DE"/>
+        </w:rPr>
+      </w:pPr>
+      <w:r>
+        <w:rPr>
+          <w:b/>
+          <w:bCs/>
+          <w:lang w:val="de-DE"/>
+        </w:rPr>
+        <w:t>2.1) Eigentumserwerb</w:t>
+      </w:r>
+    </w:p>
+    <w:p>
+      <w:pPr>
+        <w:rPr>
+          <w:lang w:val="de-DE"/>
+        </w:rPr>
+      </w:pPr>
+      <w:r>
+        <w:rPr>
+          <w:lang w:val="de-DE"/>
+        </w:rPr>
+        <w:t>Das Gesetz kennt verschiedene Möglichkeiten, Eigentum zu erwerben.</w:t>
+      </w:r>
+    </w:p>
+    <w:p>
+      <w:pPr>
+        <w:rPr>
+          <w:lang w:val="de-DE"/>
+        </w:rPr>
+      </w:pPr>
+      <w:r>
+        <w:rPr>
+          <w:lang w:val="de-DE"/>
+        </w:rPr>
+        <w:drawing>
+          <wp:inline distT="0" distB="0" distL="0" distR="0" wp14:anchorId="6B631A09" wp14:editId="7A07DC62">
+            <wp:extent cx="5760720" cy="2359025"/>
+            <wp:effectExtent l="0" t="0" r="0" b="3175"/>
+            <wp:docPr id="1888809463" name="Grafik 1" descr="Ein Bild, das Text, Screenshot, Schrift, Zahl enthält.&#10;&#10;Automatisch generierte Beschreibung"/>
+            <wp:cNvGraphicFramePr>
+              <a:graphicFrameLocks xmlns:a="http://schemas.openxmlformats.org/drawingml/2006/main" noChangeAspect="1"/>
+            </wp:cNvGraphicFramePr>
+            <a:graphic xmlns:a="http://schemas.openxmlformats.org/drawingml/2006/main">
+              <a:graphicData uri="http://schemas.openxmlformats.org/drawingml/2006/picture">
+                <pic:pic xmlns:pic="http://schemas.openxmlformats.org/drawingml/2006/picture">
+                  <pic:nvPicPr>
+                    <pic:cNvPr id="1888809463" name="Grafik 1" descr="Ein Bild, das Text, Screenshot, Schrift, Zahl enthält.&#10;&#10;Automatisch generierte Beschreibung"/>
+                    <pic:cNvPicPr/>
+                  </pic:nvPicPr>
+                  <pic:blipFill>
+                    <a:blip r:embed="rId20"/>
+                    <a:stretch>
+                      <a:fillRect/>
+                    </a:stretch>
+                  </pic:blipFill>
+                  <pic:spPr>
+                    <a:xfrm>
+                      <a:off x="0" y="0"/>
+                      <a:ext cx="5760720" cy="2359025"/>
+                    </a:xfrm>
+                    <a:prstGeom prst="rect">
+                      <a:avLst/>
+                    </a:prstGeom>
+                  </pic:spPr>
+                </pic:pic>
+              </a:graphicData>
+            </a:graphic>
+          </wp:inline>
+        </w:drawing>
+      </w:r>
+    </w:p>
+    <w:p>
+      <w:pPr>
+        <w:rPr>
+          <w:b/>
+          <w:bCs/>
+          <w:lang w:val="de-DE"/>
+        </w:rPr>
+      </w:pPr>
+      <w:r>
+        <w:rPr>
+          <w:b/>
+          <w:bCs/>
+          <w:lang w:val="de-DE"/>
+        </w:rPr>
+        <w:t>Abgeleiteter Eigentumserwerb:</w:t>
+      </w:r>
+    </w:p>
+    <w:p>
+      <w:pPr>
+        <w:rPr>
+          <w:lang w:val="de-DE"/>
+        </w:rPr>
+      </w:pPr>
+      <w:r>
+        <w:rPr>
+          <w:lang w:val="de-DE"/>
+        </w:rPr>
+        <w:t>Ist jemand Eigentümer einer Sache und möchte er das Eigentumsrecht auf jemand anderen übertragen, müssen folgende Voraussetzungen erfüllt werden:</w:t>
+      </w:r>
+    </w:p>
+    <w:p>
+      <w:pPr>
+        <w:rPr>
+          <w:lang w:val="de-DE"/>
+        </w:rPr>
+      </w:pPr>
+      <w:r>
+        <w:rPr>
+          <w:lang w:val="de-DE"/>
+        </w:rPr>
+        <w:lastRenderedPageBreak/>
+        <w:drawing>
+          <wp:inline distT="0" distB="0" distL="0" distR="0" wp14:anchorId="60196AE6" wp14:editId="4A26D2B8">
+            <wp:extent cx="5249008" cy="2200582"/>
+            <wp:effectExtent l="0" t="0" r="8890" b="9525"/>
+            <wp:docPr id="1537981774" name="Grafik 1" descr="Ein Bild, das Text, Screenshot, Schrift, Zahl enthält.&#10;&#10;Automatisch generierte Beschreibung"/>
+            <wp:cNvGraphicFramePr>
+              <a:graphicFrameLocks xmlns:a="http://schemas.openxmlformats.org/drawingml/2006/main" noChangeAspect="1"/>
+            </wp:cNvGraphicFramePr>
+            <a:graphic xmlns:a="http://schemas.openxmlformats.org/drawingml/2006/main">
+              <a:graphicData uri="http://schemas.openxmlformats.org/drawingml/2006/picture">
+                <pic:pic xmlns:pic="http://schemas.openxmlformats.org/drawingml/2006/picture">
+                  <pic:nvPicPr>
+                    <pic:cNvPr id="1537981774" name="Grafik 1" descr="Ein Bild, das Text, Screenshot, Schrift, Zahl enthält.&#10;&#10;Automatisch generierte Beschreibung"/>
+                    <pic:cNvPicPr/>
+                  </pic:nvPicPr>
+                  <pic:blipFill>
+                    <a:blip r:embed="rId21"/>
+                    <a:stretch>
+                      <a:fillRect/>
+                    </a:stretch>
+                  </pic:blipFill>
+                  <pic:spPr>
+                    <a:xfrm>
+                      <a:off x="0" y="0"/>
+                      <a:ext cx="5249008" cy="2200582"/>
+                    </a:xfrm>
+                    <a:prstGeom prst="rect">
+                      <a:avLst/>
+                    </a:prstGeom>
+                  </pic:spPr>
+                </pic:pic>
+              </a:graphicData>
+            </a:graphic>
+          </wp:inline>
+        </w:drawing>
+      </w:r>
+    </w:p>
+    <w:p>
+      <w:pPr>
+        <w:rPr>
+          <w:lang w:val="de-DE"/>
+        </w:rPr>
+      </w:pPr>
+      <w:r>
+        <w:rPr>
+          <w:lang w:val="de-DE"/>
+        </w:rPr>
+        <w:t>Die Zahlung des Kaufpreises ist keine Voraussetzung für den Erwerb des Eigentums.</w:t>
+      </w:r>
+    </w:p>
+    <w:p>
+      <w:pPr>
+        <w:rPr>
+          <w:lang w:val="de-DE"/>
+        </w:rPr>
+      </w:pPr>
+      <w:r>
+        <w:rPr>
+          <w:lang w:val="de-DE"/>
+        </w:rPr>
+        <w:drawing>
+          <wp:inline distT="0" distB="0" distL="0" distR="0" wp14:anchorId="4024A6FD" wp14:editId="59270DED">
+            <wp:extent cx="5249008" cy="1648055"/>
+            <wp:effectExtent l="0" t="0" r="8890" b="9525"/>
+            <wp:docPr id="1812461407" name="Grafik 1" descr="Ein Bild, das Screenshot, Text, Reihe, Schrift enthält.&#10;&#10;Automatisch generierte Beschreibung"/>
+            <wp:cNvGraphicFramePr>
+              <a:graphicFrameLocks xmlns:a="http://schemas.openxmlformats.org/drawingml/2006/main" noChangeAspect="1"/>
+            </wp:cNvGraphicFramePr>
+            <a:graphic xmlns:a="http://schemas.openxmlformats.org/drawingml/2006/main">
+              <a:graphicData uri="http://schemas.openxmlformats.org/drawingml/2006/picture">
+                <pic:pic xmlns:pic="http://schemas.openxmlformats.org/drawingml/2006/picture">
+                  <pic:nvPicPr>
+                    <pic:cNvPr id="1812461407" name="Grafik 1" descr="Ein Bild, das Screenshot, Text, Reihe, Schrift enthält.&#10;&#10;Automatisch generierte Beschreibung"/>
+                    <pic:cNvPicPr/>
+                  </pic:nvPicPr>
+                  <pic:blipFill>
+                    <a:blip r:embed="rId22"/>
+                    <a:stretch>
+                      <a:fillRect/>
+                    </a:stretch>
+                  </pic:blipFill>
+                  <pic:spPr>
+                    <a:xfrm>
+                      <a:off x="0" y="0"/>
+                      <a:ext cx="5249008" cy="1648055"/>
+                    </a:xfrm>
+                    <a:prstGeom prst="rect">
+                      <a:avLst/>
+                    </a:prstGeom>
+                  </pic:spPr>
+                </pic:pic>
+              </a:graphicData>
+            </a:graphic>
+          </wp:inline>
+        </w:drawing>
+      </w:r>
+    </w:p>
+    <w:p>
+      <w:pPr>
+        <w:rPr>
+          <w:b/>
+          <w:bCs/>
+          <w:lang w:val="de-DE"/>
+        </w:rPr>
+      </w:pPr>
+      <w:r>
+        <w:rPr>
+          <w:b/>
+          <w:bCs/>
+          <w:lang w:val="de-DE"/>
+        </w:rPr>
+        <w:t>2.2) Miteigentum</w:t>
+      </w:r>
+    </w:p>
+    <w:p>
+      <w:pPr>
+        <w:rPr>
+          <w:lang w:val="de-DE"/>
+        </w:rPr>
+      </w:pPr>
+      <w:r>
+        <w:rPr>
+          <w:lang w:val="de-DE"/>
+        </w:rPr>
+        <w:t xml:space="preserve">Eigentümer einer Sache könne auch mehrere Personen gemeinsam sein. Die wird Miteigentum genannt. Miteigentümer haben kein Eigentum an einem bestimmten Teil der Sache. </w:t>
+      </w:r>
+    </w:p>
+    <w:p>
+      <w:pPr>
+        <w:rPr>
+          <w:lang w:val="de-DE"/>
+        </w:rPr>
+      </w:pPr>
+      <w:r>
+        <w:rPr>
+          <w:lang w:val="de-DE"/>
+        </w:rPr>
+        <w:t xml:space="preserve">Die </w:t>
+      </w:r>
+      <w:r>
+        <w:rPr>
+          <w:b/>
+          <w:bCs/>
+          <w:lang w:val="de-DE"/>
+        </w:rPr>
+        <w:t>ordentliche Verwaltung</w:t>
+      </w:r>
+      <w:r>
+        <w:rPr>
+          <w:lang w:val="de-DE"/>
+        </w:rPr>
+        <w:t xml:space="preserve"> (z.B. Laufende Instandhaltung einer Sache) erfolgt durch Mehrheitsbeschluss sämtlicher Eigentümer. </w:t>
+      </w:r>
+    </w:p>
+    <w:p>
+      <w:pPr>
+        <w:rPr>
+          <w:lang w:val="de-DE"/>
+        </w:rPr>
+      </w:pPr>
+      <w:r>
+        <w:rPr>
+          <w:lang w:val="de-DE"/>
+        </w:rPr>
+        <w:t xml:space="preserve">Maßnahmen der </w:t>
+      </w:r>
+      <w:r>
+        <w:rPr>
+          <w:b/>
+          <w:bCs/>
+          <w:lang w:val="de-DE"/>
+        </w:rPr>
+        <w:t>außerordentlichen Verwaltung</w:t>
+      </w:r>
+      <w:r>
+        <w:rPr>
+          <w:b/>
+          <w:bCs/>
+          <w:lang w:val="de-DE"/>
+        </w:rPr>
+        <w:t xml:space="preserve"> </w:t>
+      </w:r>
+      <w:r>
+        <w:rPr>
+          <w:lang w:val="de-DE"/>
+        </w:rPr>
+        <w:t>(z.B.</w:t>
+      </w:r>
+      <w:r>
+        <w:rPr>
+          <w:lang w:val="de-DE"/>
+        </w:rPr>
+        <w:t xml:space="preserve"> Umbau eines Gebäudes</w:t>
+      </w:r>
+      <w:r>
+        <w:rPr>
+          <w:lang w:val="de-DE"/>
+        </w:rPr>
+        <w:t>) bedürfen</w:t>
+      </w:r>
+      <w:r>
+        <w:rPr>
+          <w:lang w:val="de-DE"/>
+        </w:rPr>
+        <w:t xml:space="preserve"> der Einstimmigkeit.</w:t>
+      </w:r>
+    </w:p>
+    <w:p>
+      <w:pPr>
+        <w:rPr>
+          <w:b/>
+          <w:bCs/>
+          <w:lang w:val="de-DE"/>
+        </w:rPr>
+      </w:pPr>
+      <w:r>
+        <w:rPr>
+          <w:b/>
+          <w:bCs/>
+          <w:lang w:val="de-DE"/>
+        </w:rPr>
+        <w:t>2.3) Gesamthandeigentum</w:t>
+      </w:r>
+    </w:p>
+    <w:p>
+      <w:pPr>
+        <w:rPr>
+          <w:lang w:val="de-DE"/>
+        </w:rPr>
+      </w:pPr>
+      <w:r>
+        <w:rPr>
+          <w:lang w:val="de-DE"/>
+        </w:rPr>
+        <w:t>Mehrere Personen sind Eigentümer einer Sache, jedoch darf kein Miteigentümer über den Anteil allein verfügen. Nur wenn sich alle gemeinsam einig sind, können die Sachen z.B. verkauft werden.</w:t>
+      </w:r>
+    </w:p>
     <w:sectPr>
       <w:pgSz w:w="11906" w:h="16838"/>
       <w:pgMar w:top="1417" w:right="1417" w:bottom="1134" w:left="1417" w:header="708" w:footer="708" w:gutter="0"/>
@@ -2346,6 +3158,95 @@
     </w:lvl>
   </w:abstractNum>
   <w:abstractNum w:abstractNumId="5" w15:restartNumberingAfterBreak="0">
+    <w:nsid w:val="30834650"/>
+    <w:multiLevelType w:val="hybridMultilevel"/>
+    <w:tmpl w:val="9AE61234"/>
+    <w:lvl w:ilvl="0" w:tplc="08090011">
+      <w:start w:val="1"/>
+      <w:numFmt w:val="decimal"/>
+      <w:lvlText w:val="%1)"/>
+      <w:lvlJc w:val="left"/>
+      <w:pPr>
+        <w:ind w:left="720" w:hanging="360"/>
+      </w:pPr>
+      <w:rPr>
+        <w:rFonts w:hint="default"/>
+      </w:rPr>
+    </w:lvl>
+    <w:lvl w:ilvl="1" w:tplc="08090019" w:tentative="1">
+      <w:start w:val="1"/>
+      <w:numFmt w:val="lowerLetter"/>
+      <w:lvlText w:val="%2."/>
+      <w:lvlJc w:val="left"/>
+      <w:pPr>
+        <w:ind w:left="1440" w:hanging="360"/>
+      </w:pPr>
+    </w:lvl>
+    <w:lvl w:ilvl="2" w:tplc="0809001B" w:tentative="1">
+      <w:start w:val="1"/>
+      <w:numFmt w:val="lowerRoman"/>
+      <w:lvlText w:val="%3."/>
+      <w:lvlJc w:val="right"/>
+      <w:pPr>
+        <w:ind w:left="2160" w:hanging="180"/>
+      </w:pPr>
+    </w:lvl>
+    <w:lvl w:ilvl="3" w:tplc="0809000F" w:tentative="1">
+      <w:start w:val="1"/>
+      <w:numFmt w:val="decimal"/>
+      <w:lvlText w:val="%4."/>
+      <w:lvlJc w:val="left"/>
+      <w:pPr>
+        <w:ind w:left="2880" w:hanging="360"/>
+      </w:pPr>
+    </w:lvl>
+    <w:lvl w:ilvl="4" w:tplc="08090019" w:tentative="1">
+      <w:start w:val="1"/>
+      <w:numFmt w:val="lowerLetter"/>
+      <w:lvlText w:val="%5."/>
+      <w:lvlJc w:val="left"/>
+      <w:pPr>
+        <w:ind w:left="3600" w:hanging="360"/>
+      </w:pPr>
+    </w:lvl>
+    <w:lvl w:ilvl="5" w:tplc="0809001B" w:tentative="1">
+      <w:start w:val="1"/>
+      <w:numFmt w:val="lowerRoman"/>
+      <w:lvlText w:val="%6."/>
+      <w:lvlJc w:val="right"/>
+      <w:pPr>
+        <w:ind w:left="4320" w:hanging="180"/>
+      </w:pPr>
+    </w:lvl>
+    <w:lvl w:ilvl="6" w:tplc="0809000F" w:tentative="1">
+      <w:start w:val="1"/>
+      <w:numFmt w:val="decimal"/>
+      <w:lvlText w:val="%7."/>
+      <w:lvlJc w:val="left"/>
+      <w:pPr>
+        <w:ind w:left="5040" w:hanging="360"/>
+      </w:pPr>
+    </w:lvl>
+    <w:lvl w:ilvl="7" w:tplc="08090019" w:tentative="1">
+      <w:start w:val="1"/>
+      <w:numFmt w:val="lowerLetter"/>
+      <w:lvlText w:val="%8."/>
+      <w:lvlJc w:val="left"/>
+      <w:pPr>
+        <w:ind w:left="5760" w:hanging="360"/>
+      </w:pPr>
+    </w:lvl>
+    <w:lvl w:ilvl="8" w:tplc="0809001B" w:tentative="1">
+      <w:start w:val="1"/>
+      <w:numFmt w:val="lowerRoman"/>
+      <w:lvlText w:val="%9."/>
+      <w:lvlJc w:val="right"/>
+      <w:pPr>
+        <w:ind w:left="6480" w:hanging="180"/>
+      </w:pPr>
+    </w:lvl>
+  </w:abstractNum>
+  <w:abstractNum w:abstractNumId="6" w15:restartNumberingAfterBreak="0">
     <w:nsid w:val="309D441E"/>
     <w:multiLevelType w:val="hybridMultilevel"/>
     <w:tmpl w:val="76029B38"/>
@@ -2434,7 +3335,7 @@
       </w:pPr>
     </w:lvl>
   </w:abstractNum>
-  <w:abstractNum w:abstractNumId="6" w15:restartNumberingAfterBreak="0">
+  <w:abstractNum w:abstractNumId="7" w15:restartNumberingAfterBreak="0">
     <w:nsid w:val="321C21FE"/>
     <w:multiLevelType w:val="hybridMultilevel"/>
     <w:tmpl w:val="8B9435AA"/>
@@ -2547,7 +3448,7 @@
       </w:rPr>
     </w:lvl>
   </w:abstractNum>
-  <w:abstractNum w:abstractNumId="7" w15:restartNumberingAfterBreak="0">
+  <w:abstractNum w:abstractNumId="8" w15:restartNumberingAfterBreak="0">
     <w:nsid w:val="4A04488D"/>
     <w:multiLevelType w:val="hybridMultilevel"/>
     <w:tmpl w:val="732A9560"/>
@@ -2660,7 +3561,7 @@
       </w:rPr>
     </w:lvl>
   </w:abstractNum>
-  <w:abstractNum w:abstractNumId="8" w15:restartNumberingAfterBreak="0">
+  <w:abstractNum w:abstractNumId="9" w15:restartNumberingAfterBreak="0">
     <w:nsid w:val="59CA5A74"/>
     <w:multiLevelType w:val="hybridMultilevel"/>
     <w:tmpl w:val="27CE536C"/>
@@ -2773,7 +3674,7 @@
       </w:rPr>
     </w:lvl>
   </w:abstractNum>
-  <w:abstractNum w:abstractNumId="9" w15:restartNumberingAfterBreak="0">
+  <w:abstractNum w:abstractNumId="10" w15:restartNumberingAfterBreak="0">
     <w:nsid w:val="64C64EAC"/>
     <w:multiLevelType w:val="hybridMultilevel"/>
     <w:tmpl w:val="C478D684"/>
@@ -2886,7 +3787,7 @@
       </w:rPr>
     </w:lvl>
   </w:abstractNum>
-  <w:abstractNum w:abstractNumId="10" w15:restartNumberingAfterBreak="0">
+  <w:abstractNum w:abstractNumId="11" w15:restartNumberingAfterBreak="0">
     <w:nsid w:val="7725203F"/>
     <w:multiLevelType w:val="hybridMultilevel"/>
     <w:tmpl w:val="9F04C444"/>
@@ -2999,7 +3900,7 @@
       </w:rPr>
     </w:lvl>
   </w:abstractNum>
-  <w:abstractNum w:abstractNumId="11" w15:restartNumberingAfterBreak="0">
+  <w:abstractNum w:abstractNumId="12" w15:restartNumberingAfterBreak="0">
     <w:nsid w:val="788F46D1"/>
     <w:multiLevelType w:val="hybridMultilevel"/>
     <w:tmpl w:val="894A7CF6"/>
@@ -3089,22 +3990,22 @@
     </w:lvl>
   </w:abstractNum>
   <w:num w:numId="1" w16cid:durableId="1596940572">
-    <w:abstractNumId w:val="11"/>
+    <w:abstractNumId w:val="12"/>
   </w:num>
   <w:num w:numId="2" w16cid:durableId="1441333723">
-    <w:abstractNumId w:val="7"/>
+    <w:abstractNumId w:val="8"/>
   </w:num>
   <w:num w:numId="3" w16cid:durableId="1417166248">
     <w:abstractNumId w:val="0"/>
   </w:num>
   <w:num w:numId="4" w16cid:durableId="1595433955">
-    <w:abstractNumId w:val="8"/>
+    <w:abstractNumId w:val="9"/>
   </w:num>
   <w:num w:numId="5" w16cid:durableId="1885829115">
-    <w:abstractNumId w:val="5"/>
+    <w:abstractNumId w:val="6"/>
   </w:num>
   <w:num w:numId="6" w16cid:durableId="253561431">
-    <w:abstractNumId w:val="9"/>
+    <w:abstractNumId w:val="10"/>
   </w:num>
   <w:num w:numId="7" w16cid:durableId="58747317">
     <w:abstractNumId w:val="2"/>
@@ -3116,13 +4017,16 @@
     <w:abstractNumId w:val="4"/>
   </w:num>
   <w:num w:numId="10" w16cid:durableId="411632207">
-    <w:abstractNumId w:val="6"/>
+    <w:abstractNumId w:val="7"/>
   </w:num>
   <w:num w:numId="11" w16cid:durableId="708145032">
-    <w:abstractNumId w:val="10"/>
+    <w:abstractNumId w:val="11"/>
   </w:num>
   <w:num w:numId="12" w16cid:durableId="1082750774">
     <w:abstractNumId w:val="3"/>
+  </w:num>
+  <w:num w:numId="13" w16cid:durableId="746390572">
+    <w:abstractNumId w:val="5"/>
   </w:num>
 </w:numbering>
 </file>

</xml_diff>